<commit_message>
Aula 5 – Exercício 5
</commit_message>
<xml_diff>
--- a/Ingestão de Dados/Aula 5/334409.docx
+++ b/Ingestão de Dados/Aula 5/334409.docx
@@ -216,8 +216,6 @@
         </w:rPr>
         <w:t>comparação entre os tópicos primeiro e replicacao</w:t>
       </w:r>
-      <w:bookmarkStart w:id="0" w:name="_GoBack"/>
-      <w:bookmarkEnd w:id="0"/>
       <w:r>
         <w:rPr>
           <w:b/>
@@ -335,6 +333,14 @@
       </w:r>
     </w:p>
     <w:p>
+      <w:pPr>
+        <w:rPr>
+          <w:rFonts w:asciiTheme="majorHAnsi" w:eastAsiaTheme="majorEastAsia" w:hAnsiTheme="majorHAnsi" w:cstheme="majorBidi"/>
+          <w:color w:val="2F5496" w:themeColor="accent1" w:themeShade="BF"/>
+          <w:sz w:val="26"/>
+          <w:szCs w:val="26"/>
+        </w:rPr>
+      </w:pPr>
       <w:r>
         <w:rPr>
           <w:noProof/>
@@ -375,6 +381,185 @@
           </wp:inline>
         </w:drawing>
       </w:r>
+      <w:r>
+        <w:rPr>
+          <w:rFonts w:asciiTheme="majorHAnsi" w:eastAsiaTheme="majorEastAsia" w:hAnsiTheme="majorHAnsi" w:cstheme="majorBidi"/>
+          <w:color w:val="2F5496" w:themeColor="accent1" w:themeShade="BF"/>
+          <w:sz w:val="26"/>
+          <w:szCs w:val="26"/>
+        </w:rPr>
+        <w:t xml:space="preserve"> </w:t>
+      </w:r>
+    </w:p>
+    <w:p>
+      <w:r>
+        <w:br w:type="page"/>
+      </w:r>
+    </w:p>
+    <w:p>
+      <w:pPr>
+        <w:rPr>
+          <w:b/>
+        </w:rPr>
+      </w:pPr>
+      <w:r>
+        <w:rPr>
+          <w:rFonts w:asciiTheme="majorHAnsi" w:eastAsiaTheme="majorEastAsia" w:hAnsiTheme="majorHAnsi" w:cstheme="majorBidi"/>
+          <w:color w:val="2F5496" w:themeColor="accent1" w:themeShade="BF"/>
+          <w:sz w:val="26"/>
+          <w:szCs w:val="26"/>
+        </w:rPr>
+        <w:lastRenderedPageBreak/>
+        <w:t>Exercício 5 – Kafka</w:t>
+      </w:r>
+      <w:r>
+        <w:rPr>
+          <w:b/>
+        </w:rPr>
+        <w:br/>
+      </w:r>
+    </w:p>
+    <w:p>
+      <w:pPr>
+        <w:rPr>
+          <w:b/>
+        </w:rPr>
+      </w:pPr>
+      <w:r>
+        <w:rPr>
+          <w:b/>
+        </w:rPr>
+        <w:t xml:space="preserve">Resultado: </w:t>
+      </w:r>
+      <w:r>
+        <w:rPr>
+          <w:b/>
+        </w:rPr>
+        <w:t xml:space="preserve">o arquivo foi lido pelo </w:t>
+      </w:r>
+      <w:proofErr w:type="spellStart"/>
+      <w:r>
+        <w:rPr>
+          <w:b/>
+        </w:rPr>
+        <w:t>N</w:t>
+      </w:r>
+      <w:r>
+        <w:rPr>
+          <w:b/>
+        </w:rPr>
+        <w:t>ifi</w:t>
+      </w:r>
+      <w:proofErr w:type="spellEnd"/>
+      <w:r>
+        <w:rPr>
+          <w:b/>
+        </w:rPr>
+        <w:t xml:space="preserve"> e enviado ao </w:t>
+      </w:r>
+      <w:r>
+        <w:rPr>
+          <w:b/>
+          <w:i/>
+        </w:rPr>
+        <w:t>broker</w:t>
+      </w:r>
+      <w:r>
+        <w:rPr>
+          <w:b/>
+        </w:rPr>
+        <w:t xml:space="preserve"> do </w:t>
+      </w:r>
+      <w:r>
+        <w:rPr>
+          <w:b/>
+        </w:rPr>
+        <w:t>K</w:t>
+      </w:r>
+      <w:r>
+        <w:rPr>
+          <w:b/>
+        </w:rPr>
+        <w:t>af</w:t>
+      </w:r>
+      <w:r>
+        <w:rPr>
+          <w:b/>
+        </w:rPr>
+        <w:t>k</w:t>
+      </w:r>
+      <w:r>
+        <w:rPr>
+          <w:b/>
+        </w:rPr>
+        <w:t xml:space="preserve">a, sendo lido depois pelo </w:t>
+      </w:r>
+      <w:proofErr w:type="spellStart"/>
+      <w:r>
+        <w:rPr>
+          <w:b/>
+          <w:i/>
+        </w:rPr>
+        <w:t>consumer</w:t>
+      </w:r>
+      <w:proofErr w:type="spellEnd"/>
+      <w:r>
+        <w:rPr>
+          <w:b/>
+        </w:rPr>
+        <w:t>.</w:t>
+      </w:r>
+    </w:p>
+    <w:p>
+      <w:r>
+        <w:rPr>
+          <w:noProof/>
+        </w:rPr>
+        <w:drawing>
+          <wp:inline distT="0" distB="0" distL="0" distR="0" wp14:anchorId="53528274" wp14:editId="290068D7">
+            <wp:extent cx="5448300" cy="2695475"/>
+            <wp:effectExtent l="0" t="0" r="0" b="0"/>
+            <wp:docPr id="4" name="Picture 4"/>
+            <wp:cNvGraphicFramePr>
+              <a:graphicFrameLocks xmlns:a="http://schemas.openxmlformats.org/drawingml/2006/main" noChangeAspect="1"/>
+            </wp:cNvGraphicFramePr>
+            <a:graphic xmlns:a="http://schemas.openxmlformats.org/drawingml/2006/main">
+              <a:graphicData uri="http://schemas.openxmlformats.org/drawingml/2006/picture">
+                <pic:pic xmlns:pic="http://schemas.openxmlformats.org/drawingml/2006/picture">
+                  <pic:nvPicPr>
+                    <pic:cNvPr id="1" name=""/>
+                    <pic:cNvPicPr/>
+                  </pic:nvPicPr>
+                  <pic:blipFill rotWithShape="1">
+                    <a:blip r:embed="rId7"/>
+                    <a:srcRect l="10054" t="42114" r="22918" b="16434"/>
+                    <a:stretch/>
+                  </pic:blipFill>
+                  <pic:spPr bwMode="auto">
+                    <a:xfrm>
+                      <a:off x="0" y="0"/>
+                      <a:ext cx="5458910" cy="2700724"/>
+                    </a:xfrm>
+                    <a:prstGeom prst="rect">
+                      <a:avLst/>
+                    </a:prstGeom>
+                    <a:ln>
+                      <a:noFill/>
+                    </a:ln>
+                    <a:extLst>
+                      <a:ext uri="{53640926-AAD7-44D8-BBD7-CCE9431645EC}">
+                        <a14:shadowObscured xmlns:a14="http://schemas.microsoft.com/office/drawing/2010/main"/>
+                      </a:ext>
+                    </a:extLst>
+                  </pic:spPr>
+                </pic:pic>
+              </a:graphicData>
+            </a:graphic>
+          </wp:inline>
+        </w:drawing>
+      </w:r>
+      <w:bookmarkStart w:id="0" w:name="_GoBack"/>
+      <w:bookmarkEnd w:id="0"/>
     </w:p>
     <w:sectPr>
       <w:pgSz w:w="11906" w:h="16838"/>

</xml_diff>